<commit_message>
updating figures doc and adding current figure legends
</commit_message>
<xml_diff>
--- a/Thesis/Figures.docx
+++ b/Thesis/Figures.docx
@@ -3,15 +3,19 @@
 <w:document xmlns:wpc="http://schemas.microsoft.com/office/word/2010/wordprocessingCanvas" xmlns:mo="http://schemas.microsoft.com/office/mac/office/2008/main" xmlns:mc="http://schemas.openxmlformats.org/markup-compatibility/2006" xmlns:mv="urn:schemas-microsoft-com:mac:vml" xmlns:o="urn:schemas-microsoft-com:office:office" xmlns:r="http://schemas.openxmlformats.org/officeDocument/2006/relationships" xmlns:m="http://schemas.openxmlformats.org/officeDocument/2006/math" xmlns:v="urn:schemas-microsoft-com:vml" xmlns:wp14="http://schemas.microsoft.com/office/word/2010/wordprocessingDrawing" xmlns:wp="http://schemas.openxmlformats.org/drawingml/2006/wordprocessingDrawing" xmlns:w10="urn:schemas-microsoft-com:office:word" xmlns:w="http://schemas.openxmlformats.org/wordprocessingml/2006/main" xmlns:w14="http://schemas.microsoft.com/office/word/2010/wordml" xmlns:wpg="http://schemas.microsoft.com/office/word/2010/wordprocessingGroup" xmlns:wpi="http://schemas.microsoft.com/office/word/2010/wordprocessingInk" xmlns:wne="http://schemas.microsoft.com/office/word/2006/wordml" xmlns:wps="http://schemas.microsoft.com/office/word/2010/wordprocessingShape" mc:Ignorable="w14 wp14">
   <w:body>
     <w:p>
-      <w:r>
-        <w:rPr>
+      <w:bookmarkStart w:id="0" w:name="_GoBack"/>
+      <w:r>
+        <w:rPr>
+          <w:rFonts w:eastAsiaTheme="minorHAnsi"/>
           <w:noProof/>
+          <w:sz w:val="18"/>
+          <w:szCs w:val="18"/>
         </w:rPr>
         <w:drawing>
-          <wp:inline distT="0" distB="0" distL="0" distR="0" wp14:anchorId="1128EC42" wp14:editId="69FC6B6D">
-            <wp:extent cx="5727700" cy="3268980"/>
-            <wp:effectExtent l="0" t="0" r="12700" b="7620"/>
-            <wp:docPr id="11" name="Picture 11"/>
+          <wp:inline distT="0" distB="0" distL="0" distR="0" wp14:anchorId="2A959264" wp14:editId="5A974493">
+            <wp:extent cx="5727700" cy="3357574"/>
+            <wp:effectExtent l="0" t="0" r="0" b="0"/>
+            <wp:docPr id="2" name="Bildobjekt 2"/>
             <wp:cNvGraphicFramePr>
               <a:graphicFrameLocks xmlns:a="http://schemas.openxmlformats.org/drawingml/2006/main" noChangeAspect="1"/>
             </wp:cNvGraphicFramePr>
@@ -19,7 +23,7 @@
               <a:graphicData uri="http://schemas.openxmlformats.org/drawingml/2006/picture">
                 <pic:pic xmlns:pic="http://schemas.openxmlformats.org/drawingml/2006/picture">
                   <pic:nvPicPr>
-                    <pic:cNvPr id="0" name="Untitled.png"/>
+                    <pic:cNvPr id="0" name="Figure1.png"/>
                     <pic:cNvPicPr/>
                   </pic:nvPicPr>
                   <pic:blipFill>
@@ -37,7 +41,7 @@
                   <pic:spPr>
                     <a:xfrm>
                       <a:off x="0" y="0"/>
-                      <a:ext cx="5727700" cy="3268980"/>
+                      <a:ext cx="5727700" cy="3357574"/>
                     </a:xfrm>
                     <a:prstGeom prst="rect">
                       <a:avLst/>
@@ -49,7 +53,90 @@
           </wp:inline>
         </w:drawing>
       </w:r>
+      <w:bookmarkEnd w:id="0"/>
     </w:p>
+    <w:p>
+      <w:pPr>
+        <w:pStyle w:val="Caption"/>
+      </w:pPr>
+      <w:r>
+        <w:rPr>
+          <w:b/>
+          <w:i w:val="0"/>
+        </w:rPr>
+        <w:t xml:space="preserve">Figur </w:t>
+      </w:r>
+      <w:r>
+        <w:rPr>
+          <w:b/>
+          <w:i w:val="0"/>
+        </w:rPr>
+        <w:fldChar w:fldCharType="begin"/>
+      </w:r>
+      <w:r>
+        <w:rPr>
+          <w:b/>
+          <w:i w:val="0"/>
+        </w:rPr>
+        <w:instrText>SEQ Figur \* ARABIC</w:instrText>
+      </w:r>
+      <w:r>
+        <w:rPr>
+          <w:b/>
+          <w:i w:val="0"/>
+        </w:rPr>
+        <w:fldChar w:fldCharType="separate"/>
+      </w:r>
+      <w:r>
+        <w:rPr>
+          <w:b/>
+          <w:i w:val="0"/>
+          <w:noProof/>
+        </w:rPr>
+        <w:t>1</w:t>
+      </w:r>
+      <w:r>
+        <w:rPr>
+          <w:b/>
+          <w:i w:val="0"/>
+        </w:rPr>
+        <w:fldChar w:fldCharType="end"/>
+      </w:r>
+      <w:r>
+        <w:rPr>
+          <w:b/>
+          <w:i w:val="0"/>
+        </w:rPr>
+        <w:t>:</w:t>
+      </w:r>
+      <w:r>
+        <w:rPr>
+          <w:b/>
+          <w:i w:val="0"/>
+        </w:rPr>
+        <w:t xml:space="preserve"> Intervju faser och element. A)</w:t>
+      </w:r>
+      <w:r>
+        <w:rPr>
+          <w:i w:val="0"/>
+        </w:rPr>
+        <w:t xml:space="preserve"> Punkterna presenterar utspridningen av poängen och den vågräta linjen representerar medelvärdet av poängen. </w:t>
+      </w:r>
+      <w:r>
+        <w:rPr>
+          <w:b/>
+          <w:i w:val="0"/>
+        </w:rPr>
+        <w:t>B)</w:t>
+      </w:r>
+      <w:r>
+        <w:rPr>
+          <w:i w:val="0"/>
+        </w:rPr>
+        <w:t xml:space="preserve"> Intervjun är uppdelad i sammanställda element som motsvarar ATM, DIM, och KLM innehåll. Ordföljdernas identifieringsnummer korresponderar med numrering och ordföljd i bilaga 2.</w:t>
+      </w:r>
+    </w:p>
+    <w:p/>
     <w:p/>
     <w:p/>
     <w:p/>
@@ -116,16 +203,7 @@
           <w:sz w:val="20"/>
           <w:szCs w:val="20"/>
         </w:rPr>
-        <w:t>Inlärn</w:t>
-      </w:r>
-      <w:bookmarkStart w:id="0" w:name="_GoBack"/>
-      <w:bookmarkEnd w:id="0"/>
-      <w:r>
-        <w:rPr>
-          <w:sz w:val="20"/>
-          <w:szCs w:val="20"/>
-        </w:rPr>
-        <w:t>ing</w:t>
+        <w:t>Inlärning</w:t>
       </w:r>
       <w:proofErr w:type="spellEnd"/>
       <w:r>
@@ -388,7 +466,9 @@
     <w:lsdException w:name="toc 7" w:uiPriority="39"/>
     <w:lsdException w:name="toc 8" w:uiPriority="39"/>
     <w:lsdException w:name="toc 9" w:uiPriority="39"/>
+    <w:lsdException w:name="annotation text" w:qFormat="1"/>
     <w:lsdException w:name="caption" w:uiPriority="35" w:qFormat="1"/>
+    <w:lsdException w:name="annotation reference" w:qFormat="1"/>
     <w:lsdException w:name="Title" w:semiHidden="0" w:uiPriority="10" w:unhideWhenUsed="0" w:qFormat="1"/>
     <w:lsdException w:name="Default Paragraph Font" w:uiPriority="1"/>
     <w:lsdException w:name="Subtitle" w:semiHidden="0" w:uiPriority="11" w:unhideWhenUsed="0" w:qFormat="1"/>
@@ -565,6 +645,72 @@
       <w:szCs w:val="18"/>
     </w:rPr>
   </w:style>
+  <w:style w:type="character" w:styleId="CommentReference">
+    <w:name w:val="annotation reference"/>
+    <w:basedOn w:val="DefaultParagraphFont"/>
+    <w:uiPriority w:val="99"/>
+    <w:semiHidden/>
+    <w:unhideWhenUsed/>
+    <w:qFormat/>
+    <w:rsid w:val="00EB5172"/>
+    <w:rPr>
+      <w:sz w:val="18"/>
+      <w:szCs w:val="18"/>
+    </w:rPr>
+  </w:style>
+  <w:style w:type="character" w:customStyle="1" w:styleId="CommentTextChar">
+    <w:name w:val="Comment Text Char"/>
+    <w:basedOn w:val="DefaultParagraphFont"/>
+    <w:link w:val="CommentText"/>
+    <w:uiPriority w:val="99"/>
+    <w:semiHidden/>
+    <w:qFormat/>
+    <w:rsid w:val="00EB5172"/>
+    <w:rPr>
+      <w:rFonts w:ascii="Times New Roman" w:hAnsi="Times New Roman"/>
+    </w:rPr>
+  </w:style>
+  <w:style w:type="paragraph" w:styleId="Caption">
+    <w:name w:val="caption"/>
+    <w:basedOn w:val="Normal"/>
+    <w:next w:val="Normal"/>
+    <w:uiPriority w:val="35"/>
+    <w:unhideWhenUsed/>
+    <w:qFormat/>
+    <w:rsid w:val="00EB5172"/>
+    <w:pPr>
+      <w:spacing w:after="120" w:line="300" w:lineRule="atLeast"/>
+      <w:ind w:right="454"/>
+    </w:pPr>
+    <w:rPr>
+      <w:rFonts w:ascii="Verdana" w:eastAsiaTheme="minorHAnsi" w:hAnsi="Verdana"/>
+      <w:bCs/>
+      <w:i/>
+      <w:sz w:val="16"/>
+      <w:szCs w:val="18"/>
+      <w:lang w:val="sv-SE"/>
+    </w:rPr>
+  </w:style>
+  <w:style w:type="paragraph" w:styleId="CommentText">
+    <w:name w:val="annotation text"/>
+    <w:basedOn w:val="Normal"/>
+    <w:link w:val="CommentTextChar"/>
+    <w:uiPriority w:val="99"/>
+    <w:semiHidden/>
+    <w:unhideWhenUsed/>
+    <w:qFormat/>
+    <w:rsid w:val="00EB5172"/>
+    <w:rPr>
+      <w:rFonts w:ascii="Times New Roman" w:hAnsi="Times New Roman"/>
+    </w:rPr>
+  </w:style>
+  <w:style w:type="character" w:customStyle="1" w:styleId="CommentTextChar1">
+    <w:name w:val="Comment Text Char1"/>
+    <w:basedOn w:val="DefaultParagraphFont"/>
+    <w:uiPriority w:val="99"/>
+    <w:semiHidden/>
+    <w:rsid w:val="00EB5172"/>
+  </w:style>
 </w:styles>
 </file>
 
@@ -601,7 +747,9 @@
     <w:lsdException w:name="toc 7" w:uiPriority="39"/>
     <w:lsdException w:name="toc 8" w:uiPriority="39"/>
     <w:lsdException w:name="toc 9" w:uiPriority="39"/>
+    <w:lsdException w:name="annotation text" w:qFormat="1"/>
     <w:lsdException w:name="caption" w:uiPriority="35" w:qFormat="1"/>
+    <w:lsdException w:name="annotation reference" w:qFormat="1"/>
     <w:lsdException w:name="Title" w:semiHidden="0" w:uiPriority="10" w:unhideWhenUsed="0" w:qFormat="1"/>
     <w:lsdException w:name="Default Paragraph Font" w:uiPriority="1"/>
     <w:lsdException w:name="Subtitle" w:semiHidden="0" w:uiPriority="11" w:unhideWhenUsed="0" w:qFormat="1"/>
@@ -777,6 +925,72 @@
       <w:sz w:val="18"/>
       <w:szCs w:val="18"/>
     </w:rPr>
+  </w:style>
+  <w:style w:type="character" w:styleId="CommentReference">
+    <w:name w:val="annotation reference"/>
+    <w:basedOn w:val="DefaultParagraphFont"/>
+    <w:uiPriority w:val="99"/>
+    <w:semiHidden/>
+    <w:unhideWhenUsed/>
+    <w:qFormat/>
+    <w:rsid w:val="00EB5172"/>
+    <w:rPr>
+      <w:sz w:val="18"/>
+      <w:szCs w:val="18"/>
+    </w:rPr>
+  </w:style>
+  <w:style w:type="character" w:customStyle="1" w:styleId="CommentTextChar">
+    <w:name w:val="Comment Text Char"/>
+    <w:basedOn w:val="DefaultParagraphFont"/>
+    <w:link w:val="CommentText"/>
+    <w:uiPriority w:val="99"/>
+    <w:semiHidden/>
+    <w:qFormat/>
+    <w:rsid w:val="00EB5172"/>
+    <w:rPr>
+      <w:rFonts w:ascii="Times New Roman" w:hAnsi="Times New Roman"/>
+    </w:rPr>
+  </w:style>
+  <w:style w:type="paragraph" w:styleId="Caption">
+    <w:name w:val="caption"/>
+    <w:basedOn w:val="Normal"/>
+    <w:next w:val="Normal"/>
+    <w:uiPriority w:val="35"/>
+    <w:unhideWhenUsed/>
+    <w:qFormat/>
+    <w:rsid w:val="00EB5172"/>
+    <w:pPr>
+      <w:spacing w:after="120" w:line="300" w:lineRule="atLeast"/>
+      <w:ind w:right="454"/>
+    </w:pPr>
+    <w:rPr>
+      <w:rFonts w:ascii="Verdana" w:eastAsiaTheme="minorHAnsi" w:hAnsi="Verdana"/>
+      <w:bCs/>
+      <w:i/>
+      <w:sz w:val="16"/>
+      <w:szCs w:val="18"/>
+      <w:lang w:val="sv-SE"/>
+    </w:rPr>
+  </w:style>
+  <w:style w:type="paragraph" w:styleId="CommentText">
+    <w:name w:val="annotation text"/>
+    <w:basedOn w:val="Normal"/>
+    <w:link w:val="CommentTextChar"/>
+    <w:uiPriority w:val="99"/>
+    <w:semiHidden/>
+    <w:unhideWhenUsed/>
+    <w:qFormat/>
+    <w:rsid w:val="00EB5172"/>
+    <w:rPr>
+      <w:rFonts w:ascii="Times New Roman" w:hAnsi="Times New Roman"/>
+    </w:rPr>
+  </w:style>
+  <w:style w:type="character" w:customStyle="1" w:styleId="CommentTextChar1">
+    <w:name w:val="Comment Text Char1"/>
+    <w:basedOn w:val="DefaultParagraphFont"/>
+    <w:uiPriority w:val="99"/>
+    <w:semiHidden/>
+    <w:rsid w:val="00EB5172"/>
   </w:style>
 </w:styles>
 </file>

</xml_diff>